<commit_message>
Update HW2 and Project
</commit_message>
<xml_diff>
--- a/HW2/Track A/Lab3/Lab3 Send Receive a File through a Socket Connection.docx
+++ b/HW2/Track A/Lab3/Lab3 Send Receive a File through a Socket Connection.docx
@@ -1,6 +1,6 @@
 
 <file path=word/document.xml><?xml version="1.0" encoding="utf-8"?>
-<w:document xmlns:wpc="http://schemas.microsoft.com/office/word/2010/wordprocessingCanvas" xmlns:mc="http://schemas.openxmlformats.org/markup-compatibility/2006" xmlns:o="urn:schemas-microsoft-com:office:office" xmlns:r="http://schemas.openxmlformats.org/officeDocument/2006/relationships" xmlns:m="http://schemas.openxmlformats.org/officeDocument/2006/math" xmlns:v="urn:schemas-microsoft-com:vml" xmlns:wp14="http://schemas.microsoft.com/office/word/2010/wordprocessingDrawing" xmlns:wp="http://schemas.openxmlformats.org/drawingml/2006/wordprocessingDrawing" xmlns:w10="urn:schemas-microsoft-com:office:word" xmlns:w="http://schemas.openxmlformats.org/wordprocessingml/2006/main" xmlns:w14="http://schemas.microsoft.com/office/word/2010/wordml" xmlns:w15="http://schemas.microsoft.com/office/word/2012/wordml" xmlns:wpg="http://schemas.microsoft.com/office/word/2010/wordprocessingGroup" xmlns:wpi="http://schemas.microsoft.com/office/word/2010/wordprocessingInk" xmlns:wne="http://schemas.microsoft.com/office/word/2006/wordml" xmlns:wps="http://schemas.microsoft.com/office/word/2010/wordprocessingShape" mc:Ignorable="w14 w15 wp14">
+<w:document xmlns:wpc="http://schemas.microsoft.com/office/word/2010/wordprocessingCanvas" xmlns:cx="http://schemas.microsoft.com/office/drawing/2014/chartex" xmlns:cx1="http://schemas.microsoft.com/office/drawing/2015/9/8/chartex" xmlns:cx2="http://schemas.microsoft.com/office/drawing/2015/10/21/chartex" xmlns:cx3="http://schemas.microsoft.com/office/drawing/2016/5/9/chartex" xmlns:cx4="http://schemas.microsoft.com/office/drawing/2016/5/10/chartex" xmlns:cx5="http://schemas.microsoft.com/office/drawing/2016/5/11/chartex" xmlns:cx6="http://schemas.microsoft.com/office/drawing/2016/5/12/chartex" xmlns:cx7="http://schemas.microsoft.com/office/drawing/2016/5/13/chartex" xmlns:cx8="http://schemas.microsoft.com/office/drawing/2016/5/14/chartex" xmlns:mc="http://schemas.openxmlformats.org/markup-compatibility/2006" xmlns:aink="http://schemas.microsoft.com/office/drawing/2016/ink" xmlns:am3d="http://schemas.microsoft.com/office/drawing/2017/model3d" xmlns:o="urn:schemas-microsoft-com:office:office" xmlns:oel="http://schemas.microsoft.com/office/2019/extlst" xmlns:r="http://schemas.openxmlformats.org/officeDocument/2006/relationships" xmlns:m="http://schemas.openxmlformats.org/officeDocument/2006/math" xmlns:v="urn:schemas-microsoft-com:vml" xmlns:wp14="http://schemas.microsoft.com/office/word/2010/wordprocessingDrawing" xmlns:wp="http://schemas.openxmlformats.org/drawingml/2006/wordprocessingDrawing" xmlns:w10="urn:schemas-microsoft-com:office:word" xmlns:w="http://schemas.openxmlformats.org/wordprocessingml/2006/main" xmlns:w14="http://schemas.microsoft.com/office/word/2010/wordml" xmlns:w15="http://schemas.microsoft.com/office/word/2012/wordml" xmlns:w16cex="http://schemas.microsoft.com/office/word/2018/wordml/cex" xmlns:w16cid="http://schemas.microsoft.com/office/word/2016/wordml/cid" xmlns:w16="http://schemas.microsoft.com/office/word/2018/wordml" xmlns:w16sdtdh="http://schemas.microsoft.com/office/word/2020/wordml/sdtdatahash" xmlns:w16se="http://schemas.microsoft.com/office/word/2015/wordml/symex" xmlns:wpg="http://schemas.microsoft.com/office/word/2010/wordprocessingGroup" xmlns:wpi="http://schemas.microsoft.com/office/word/2010/wordprocessingInk" xmlns:wne="http://schemas.microsoft.com/office/word/2006/wordml" xmlns:wps="http://schemas.microsoft.com/office/word/2010/wordprocessingShape" mc:Ignorable="w14 w15 w16se w16cid w16 w16cex w16sdtdh wp14">
   <w:body>
     <w:p>
       <w:pPr>
@@ -62,8 +62,6 @@
       <w:r>
         <w:t xml:space="preserve"> on</w:t>
       </w:r>
-      <w:bookmarkStart w:id="0" w:name="_GoBack"/>
-      <w:bookmarkEnd w:id="0"/>
       <w:r>
         <w:t xml:space="preserve"> your computer</w:t>
       </w:r>
@@ -112,7 +110,7 @@
           <w:noProof/>
         </w:rPr>
         <w:drawing>
-          <wp:inline distT="0" distB="0" distL="0" distR="0" wp14:anchorId="2A67FD2E" wp14:editId="72689BC9">
+          <wp:inline distT="0" distB="0" distL="0" distR="0" wp14:anchorId="10689689" wp14:editId="1763ADB6">
             <wp:extent cx="5029200" cy="3710647"/>
             <wp:effectExtent l="0" t="0" r="0" b="4445"/>
             <wp:docPr id="1" name="Picture 1"/>
@@ -362,7 +360,7 @@
           <w:noProof/>
         </w:rPr>
         <w:drawing>
-          <wp:inline distT="0" distB="0" distL="0" distR="0" wp14:anchorId="46A2531D" wp14:editId="38EAB941">
+          <wp:inline distT="0" distB="0" distL="0" distR="0" wp14:anchorId="660BCB79" wp14:editId="6D89CF2D">
             <wp:extent cx="5581650" cy="3019425"/>
             <wp:effectExtent l="0" t="0" r="0" b="9525"/>
             <wp:docPr id="2" name="Picture 2"/>
@@ -429,7 +427,7 @@
           <w:noProof/>
         </w:rPr>
         <w:drawing>
-          <wp:inline distT="0" distB="0" distL="0" distR="0" wp14:anchorId="76C2C3AD" wp14:editId="46B2E7EA">
+          <wp:inline distT="0" distB="0" distL="0" distR="0" wp14:anchorId="5ADDD29A" wp14:editId="0AE55576">
             <wp:extent cx="5581650" cy="3019425"/>
             <wp:effectExtent l="0" t="0" r="0" b="9525"/>
             <wp:docPr id="3" name="Picture 3"/>
@@ -541,7 +539,7 @@
           <w:noProof/>
         </w:rPr>
         <w:drawing>
-          <wp:inline distT="0" distB="0" distL="0" distR="0" wp14:anchorId="7739C236" wp14:editId="7DDC7678">
+          <wp:inline distT="0" distB="0" distL="0" distR="0" wp14:anchorId="1B0C387B" wp14:editId="3EDF8B65">
             <wp:extent cx="5581650" cy="3019425"/>
             <wp:effectExtent l="0" t="0" r="0" b="9525"/>
             <wp:docPr id="5" name="Picture 5"/>
@@ -596,7 +594,7 @@
           <w:noProof/>
         </w:rPr>
         <w:drawing>
-          <wp:inline distT="0" distB="0" distL="0" distR="0" wp14:anchorId="63E222AF" wp14:editId="0348A75D">
+          <wp:inline distT="0" distB="0" distL="0" distR="0" wp14:anchorId="20F36AD3" wp14:editId="3555DEEB">
             <wp:extent cx="4070892" cy="3143250"/>
             <wp:effectExtent l="0" t="0" r="6350" b="0"/>
             <wp:docPr id="6" name="Picture 6"/>
@@ -675,7 +673,7 @@
           <w:noProof/>
         </w:rPr>
         <w:drawing>
-          <wp:inline distT="0" distB="0" distL="0" distR="0" wp14:anchorId="11EE87E0" wp14:editId="41A23D60">
+          <wp:inline distT="0" distB="0" distL="0" distR="0" wp14:anchorId="3A55B50A" wp14:editId="050F080B">
             <wp:extent cx="5581650" cy="3019425"/>
             <wp:effectExtent l="0" t="0" r="0" b="9525"/>
             <wp:docPr id="7" name="Picture 7"/>
@@ -736,7 +734,7 @@
           <w:noProof/>
         </w:rPr>
         <w:drawing>
-          <wp:inline distT="0" distB="0" distL="0" distR="0" wp14:anchorId="0358E8F4" wp14:editId="2705B981">
+          <wp:inline distT="0" distB="0" distL="0" distR="0" wp14:anchorId="2CB44572" wp14:editId="1AD8E9C7">
             <wp:extent cx="5581650" cy="3019425"/>
             <wp:effectExtent l="0" t="0" r="0" b="9525"/>
             <wp:docPr id="8" name="Picture 8"/>
@@ -829,7 +827,7 @@
           <w:noProof/>
         </w:rPr>
         <w:drawing>
-          <wp:inline distT="0" distB="0" distL="0" distR="0" wp14:anchorId="12CFE34A" wp14:editId="15F5EA55">
+          <wp:inline distT="0" distB="0" distL="0" distR="0" wp14:anchorId="0E8D3616" wp14:editId="5A60A5B5">
             <wp:extent cx="5581650" cy="3019425"/>
             <wp:effectExtent l="0" t="0" r="0" b="9525"/>
             <wp:docPr id="9" name="Picture 9"/>
@@ -983,7 +981,7 @@
 </file>
 
 <file path=word/endnotes.xml><?xml version="1.0" encoding="utf-8"?>
-<w:endnotes xmlns:wpc="http://schemas.microsoft.com/office/word/2010/wordprocessingCanvas" xmlns:mc="http://schemas.openxmlformats.org/markup-compatibility/2006" xmlns:o="urn:schemas-microsoft-com:office:office" xmlns:r="http://schemas.openxmlformats.org/officeDocument/2006/relationships" xmlns:m="http://schemas.openxmlformats.org/officeDocument/2006/math" xmlns:v="urn:schemas-microsoft-com:vml" xmlns:wp14="http://schemas.microsoft.com/office/word/2010/wordprocessingDrawing" xmlns:wp="http://schemas.openxmlformats.org/drawingml/2006/wordprocessingDrawing" xmlns:w10="urn:schemas-microsoft-com:office:word" xmlns:w="http://schemas.openxmlformats.org/wordprocessingml/2006/main" xmlns:w14="http://schemas.microsoft.com/office/word/2010/wordml" xmlns:w15="http://schemas.microsoft.com/office/word/2012/wordml" xmlns:wpg="http://schemas.microsoft.com/office/word/2010/wordprocessingGroup" xmlns:wpi="http://schemas.microsoft.com/office/word/2010/wordprocessingInk" xmlns:wne="http://schemas.microsoft.com/office/word/2006/wordml" xmlns:wps="http://schemas.microsoft.com/office/word/2010/wordprocessingShape" mc:Ignorable="w14 w15 wp14">
+<w:endnotes xmlns:wpc="http://schemas.microsoft.com/office/word/2010/wordprocessingCanvas" xmlns:cx="http://schemas.microsoft.com/office/drawing/2014/chartex" xmlns:cx1="http://schemas.microsoft.com/office/drawing/2015/9/8/chartex" xmlns:cx2="http://schemas.microsoft.com/office/drawing/2015/10/21/chartex" xmlns:cx3="http://schemas.microsoft.com/office/drawing/2016/5/9/chartex" xmlns:cx4="http://schemas.microsoft.com/office/drawing/2016/5/10/chartex" xmlns:cx5="http://schemas.microsoft.com/office/drawing/2016/5/11/chartex" xmlns:cx6="http://schemas.microsoft.com/office/drawing/2016/5/12/chartex" xmlns:cx7="http://schemas.microsoft.com/office/drawing/2016/5/13/chartex" xmlns:cx8="http://schemas.microsoft.com/office/drawing/2016/5/14/chartex" xmlns:mc="http://schemas.openxmlformats.org/markup-compatibility/2006" xmlns:aink="http://schemas.microsoft.com/office/drawing/2016/ink" xmlns:am3d="http://schemas.microsoft.com/office/drawing/2017/model3d" xmlns:o="urn:schemas-microsoft-com:office:office" xmlns:oel="http://schemas.microsoft.com/office/2019/extlst" xmlns:r="http://schemas.openxmlformats.org/officeDocument/2006/relationships" xmlns:m="http://schemas.openxmlformats.org/officeDocument/2006/math" xmlns:v="urn:schemas-microsoft-com:vml" xmlns:wp14="http://schemas.microsoft.com/office/word/2010/wordprocessingDrawing" xmlns:wp="http://schemas.openxmlformats.org/drawingml/2006/wordprocessingDrawing" xmlns:w10="urn:schemas-microsoft-com:office:word" xmlns:w="http://schemas.openxmlformats.org/wordprocessingml/2006/main" xmlns:w14="http://schemas.microsoft.com/office/word/2010/wordml" xmlns:w15="http://schemas.microsoft.com/office/word/2012/wordml" xmlns:w16cex="http://schemas.microsoft.com/office/word/2018/wordml/cex" xmlns:w16cid="http://schemas.microsoft.com/office/word/2016/wordml/cid" xmlns:w16="http://schemas.microsoft.com/office/word/2018/wordml" xmlns:w16sdtdh="http://schemas.microsoft.com/office/word/2020/wordml/sdtdatahash" xmlns:w16se="http://schemas.microsoft.com/office/word/2015/wordml/symex" xmlns:wpg="http://schemas.microsoft.com/office/word/2010/wordprocessingGroup" xmlns:wpi="http://schemas.microsoft.com/office/word/2010/wordprocessingInk" xmlns:wne="http://schemas.microsoft.com/office/word/2006/wordml" xmlns:wps="http://schemas.microsoft.com/office/word/2010/wordprocessingShape" mc:Ignorable="w14 w15 w16se w16cid w16 w16cex w16sdtdh wp14">
   <w:endnote w:type="separator" w:id="-1">
     <w:p>
       <w:pPr>
@@ -1008,7 +1006,7 @@
 </file>
 
 <file path=word/footer1.xml><?xml version="1.0" encoding="utf-8"?>
-<w:ftr xmlns:wpc="http://schemas.microsoft.com/office/word/2010/wordprocessingCanvas" xmlns:mc="http://schemas.openxmlformats.org/markup-compatibility/2006" xmlns:o="urn:schemas-microsoft-com:office:office" xmlns:r="http://schemas.openxmlformats.org/officeDocument/2006/relationships" xmlns:m="http://schemas.openxmlformats.org/officeDocument/2006/math" xmlns:v="urn:schemas-microsoft-com:vml" xmlns:wp14="http://schemas.microsoft.com/office/word/2010/wordprocessingDrawing" xmlns:wp="http://schemas.openxmlformats.org/drawingml/2006/wordprocessingDrawing" xmlns:w10="urn:schemas-microsoft-com:office:word" xmlns:w="http://schemas.openxmlformats.org/wordprocessingml/2006/main" xmlns:w14="http://schemas.microsoft.com/office/word/2010/wordml" xmlns:w15="http://schemas.microsoft.com/office/word/2012/wordml" xmlns:wpg="http://schemas.microsoft.com/office/word/2010/wordprocessingGroup" xmlns:wpi="http://schemas.microsoft.com/office/word/2010/wordprocessingInk" xmlns:wne="http://schemas.microsoft.com/office/word/2006/wordml" xmlns:wps="http://schemas.microsoft.com/office/word/2010/wordprocessingShape" mc:Ignorable="w14 w15 wp14">
+<w:ftr xmlns:wpc="http://schemas.microsoft.com/office/word/2010/wordprocessingCanvas" xmlns:cx="http://schemas.microsoft.com/office/drawing/2014/chartex" xmlns:cx1="http://schemas.microsoft.com/office/drawing/2015/9/8/chartex" xmlns:cx2="http://schemas.microsoft.com/office/drawing/2015/10/21/chartex" xmlns:cx3="http://schemas.microsoft.com/office/drawing/2016/5/9/chartex" xmlns:cx4="http://schemas.microsoft.com/office/drawing/2016/5/10/chartex" xmlns:cx5="http://schemas.microsoft.com/office/drawing/2016/5/11/chartex" xmlns:cx6="http://schemas.microsoft.com/office/drawing/2016/5/12/chartex" xmlns:cx7="http://schemas.microsoft.com/office/drawing/2016/5/13/chartex" xmlns:cx8="http://schemas.microsoft.com/office/drawing/2016/5/14/chartex" xmlns:mc="http://schemas.openxmlformats.org/markup-compatibility/2006" xmlns:aink="http://schemas.microsoft.com/office/drawing/2016/ink" xmlns:am3d="http://schemas.microsoft.com/office/drawing/2017/model3d" xmlns:o="urn:schemas-microsoft-com:office:office" xmlns:oel="http://schemas.microsoft.com/office/2019/extlst" xmlns:r="http://schemas.openxmlformats.org/officeDocument/2006/relationships" xmlns:m="http://schemas.openxmlformats.org/officeDocument/2006/math" xmlns:v="urn:schemas-microsoft-com:vml" xmlns:wp14="http://schemas.microsoft.com/office/word/2010/wordprocessingDrawing" xmlns:wp="http://schemas.openxmlformats.org/drawingml/2006/wordprocessingDrawing" xmlns:w10="urn:schemas-microsoft-com:office:word" xmlns:w="http://schemas.openxmlformats.org/wordprocessingml/2006/main" xmlns:w14="http://schemas.microsoft.com/office/word/2010/wordml" xmlns:w15="http://schemas.microsoft.com/office/word/2012/wordml" xmlns:w16cex="http://schemas.microsoft.com/office/word/2018/wordml/cex" xmlns:w16cid="http://schemas.microsoft.com/office/word/2016/wordml/cid" xmlns:w16="http://schemas.microsoft.com/office/word/2018/wordml" xmlns:w16sdtdh="http://schemas.microsoft.com/office/word/2020/wordml/sdtdatahash" xmlns:w16se="http://schemas.microsoft.com/office/word/2015/wordml/symex" xmlns:wpg="http://schemas.microsoft.com/office/word/2010/wordprocessingGroup" xmlns:wpi="http://schemas.microsoft.com/office/word/2010/wordprocessingInk" xmlns:wne="http://schemas.microsoft.com/office/word/2006/wordml" xmlns:wps="http://schemas.microsoft.com/office/word/2010/wordprocessingShape" mc:Ignorable="w14 w15 w16se w16cid w16 w16cex w16sdtdh wp14">
   <w:p>
     <w:pPr>
       <w:pStyle w:val="Footer"/>
@@ -1018,7 +1016,7 @@
 </file>
 
 <file path=word/footer2.xml><?xml version="1.0" encoding="utf-8"?>
-<w:ftr xmlns:wpc="http://schemas.microsoft.com/office/word/2010/wordprocessingCanvas" xmlns:mc="http://schemas.openxmlformats.org/markup-compatibility/2006" xmlns:o="urn:schemas-microsoft-com:office:office" xmlns:r="http://schemas.openxmlformats.org/officeDocument/2006/relationships" xmlns:m="http://schemas.openxmlformats.org/officeDocument/2006/math" xmlns:v="urn:schemas-microsoft-com:vml" xmlns:wp14="http://schemas.microsoft.com/office/word/2010/wordprocessingDrawing" xmlns:wp="http://schemas.openxmlformats.org/drawingml/2006/wordprocessingDrawing" xmlns:w10="urn:schemas-microsoft-com:office:word" xmlns:w="http://schemas.openxmlformats.org/wordprocessingml/2006/main" xmlns:w14="http://schemas.microsoft.com/office/word/2010/wordml" xmlns:w15="http://schemas.microsoft.com/office/word/2012/wordml" xmlns:wpg="http://schemas.microsoft.com/office/word/2010/wordprocessingGroup" xmlns:wpi="http://schemas.microsoft.com/office/word/2010/wordprocessingInk" xmlns:wne="http://schemas.microsoft.com/office/word/2006/wordml" xmlns:wps="http://schemas.microsoft.com/office/word/2010/wordprocessingShape" mc:Ignorable="w14 w15 wp14">
+<w:ftr xmlns:wpc="http://schemas.microsoft.com/office/word/2010/wordprocessingCanvas" xmlns:cx="http://schemas.microsoft.com/office/drawing/2014/chartex" xmlns:cx1="http://schemas.microsoft.com/office/drawing/2015/9/8/chartex" xmlns:cx2="http://schemas.microsoft.com/office/drawing/2015/10/21/chartex" xmlns:cx3="http://schemas.microsoft.com/office/drawing/2016/5/9/chartex" xmlns:cx4="http://schemas.microsoft.com/office/drawing/2016/5/10/chartex" xmlns:cx5="http://schemas.microsoft.com/office/drawing/2016/5/11/chartex" xmlns:cx6="http://schemas.microsoft.com/office/drawing/2016/5/12/chartex" xmlns:cx7="http://schemas.microsoft.com/office/drawing/2016/5/13/chartex" xmlns:cx8="http://schemas.microsoft.com/office/drawing/2016/5/14/chartex" xmlns:mc="http://schemas.openxmlformats.org/markup-compatibility/2006" xmlns:aink="http://schemas.microsoft.com/office/drawing/2016/ink" xmlns:am3d="http://schemas.microsoft.com/office/drawing/2017/model3d" xmlns:o="urn:schemas-microsoft-com:office:office" xmlns:oel="http://schemas.microsoft.com/office/2019/extlst" xmlns:r="http://schemas.openxmlformats.org/officeDocument/2006/relationships" xmlns:m="http://schemas.openxmlformats.org/officeDocument/2006/math" xmlns:v="urn:schemas-microsoft-com:vml" xmlns:wp14="http://schemas.microsoft.com/office/word/2010/wordprocessingDrawing" xmlns:wp="http://schemas.openxmlformats.org/drawingml/2006/wordprocessingDrawing" xmlns:w10="urn:schemas-microsoft-com:office:word" xmlns:w="http://schemas.openxmlformats.org/wordprocessingml/2006/main" xmlns:w14="http://schemas.microsoft.com/office/word/2010/wordml" xmlns:w15="http://schemas.microsoft.com/office/word/2012/wordml" xmlns:w16cex="http://schemas.microsoft.com/office/word/2018/wordml/cex" xmlns:w16cid="http://schemas.microsoft.com/office/word/2016/wordml/cid" xmlns:w16="http://schemas.microsoft.com/office/word/2018/wordml" xmlns:w16sdtdh="http://schemas.microsoft.com/office/word/2020/wordml/sdtdatahash" xmlns:w16se="http://schemas.microsoft.com/office/word/2015/wordml/symex" xmlns:wpg="http://schemas.microsoft.com/office/word/2010/wordprocessingGroup" xmlns:wpi="http://schemas.microsoft.com/office/word/2010/wordprocessingInk" xmlns:wne="http://schemas.microsoft.com/office/word/2006/wordml" xmlns:wps="http://schemas.microsoft.com/office/word/2010/wordprocessingShape" mc:Ignorable="w14 w15 w16se w16cid w16 w16cex w16sdtdh wp14">
   <w:sdt>
     <w:sdtPr>
       <w:id w:val="-579145793"/>
@@ -1071,7 +1069,7 @@
 </file>
 
 <file path=word/footer3.xml><?xml version="1.0" encoding="utf-8"?>
-<w:ftr xmlns:wpc="http://schemas.microsoft.com/office/word/2010/wordprocessingCanvas" xmlns:mc="http://schemas.openxmlformats.org/markup-compatibility/2006" xmlns:o="urn:schemas-microsoft-com:office:office" xmlns:r="http://schemas.openxmlformats.org/officeDocument/2006/relationships" xmlns:m="http://schemas.openxmlformats.org/officeDocument/2006/math" xmlns:v="urn:schemas-microsoft-com:vml" xmlns:wp14="http://schemas.microsoft.com/office/word/2010/wordprocessingDrawing" xmlns:wp="http://schemas.openxmlformats.org/drawingml/2006/wordprocessingDrawing" xmlns:w10="urn:schemas-microsoft-com:office:word" xmlns:w="http://schemas.openxmlformats.org/wordprocessingml/2006/main" xmlns:w14="http://schemas.microsoft.com/office/word/2010/wordml" xmlns:w15="http://schemas.microsoft.com/office/word/2012/wordml" xmlns:wpg="http://schemas.microsoft.com/office/word/2010/wordprocessingGroup" xmlns:wpi="http://schemas.microsoft.com/office/word/2010/wordprocessingInk" xmlns:wne="http://schemas.microsoft.com/office/word/2006/wordml" xmlns:wps="http://schemas.microsoft.com/office/word/2010/wordprocessingShape" mc:Ignorable="w14 w15 wp14">
+<w:ftr xmlns:wpc="http://schemas.microsoft.com/office/word/2010/wordprocessingCanvas" xmlns:cx="http://schemas.microsoft.com/office/drawing/2014/chartex" xmlns:cx1="http://schemas.microsoft.com/office/drawing/2015/9/8/chartex" xmlns:cx2="http://schemas.microsoft.com/office/drawing/2015/10/21/chartex" xmlns:cx3="http://schemas.microsoft.com/office/drawing/2016/5/9/chartex" xmlns:cx4="http://schemas.microsoft.com/office/drawing/2016/5/10/chartex" xmlns:cx5="http://schemas.microsoft.com/office/drawing/2016/5/11/chartex" xmlns:cx6="http://schemas.microsoft.com/office/drawing/2016/5/12/chartex" xmlns:cx7="http://schemas.microsoft.com/office/drawing/2016/5/13/chartex" xmlns:cx8="http://schemas.microsoft.com/office/drawing/2016/5/14/chartex" xmlns:mc="http://schemas.openxmlformats.org/markup-compatibility/2006" xmlns:aink="http://schemas.microsoft.com/office/drawing/2016/ink" xmlns:am3d="http://schemas.microsoft.com/office/drawing/2017/model3d" xmlns:o="urn:schemas-microsoft-com:office:office" xmlns:oel="http://schemas.microsoft.com/office/2019/extlst" xmlns:r="http://schemas.openxmlformats.org/officeDocument/2006/relationships" xmlns:m="http://schemas.openxmlformats.org/officeDocument/2006/math" xmlns:v="urn:schemas-microsoft-com:vml" xmlns:wp14="http://schemas.microsoft.com/office/word/2010/wordprocessingDrawing" xmlns:wp="http://schemas.openxmlformats.org/drawingml/2006/wordprocessingDrawing" xmlns:w10="urn:schemas-microsoft-com:office:word" xmlns:w="http://schemas.openxmlformats.org/wordprocessingml/2006/main" xmlns:w14="http://schemas.microsoft.com/office/word/2010/wordml" xmlns:w15="http://schemas.microsoft.com/office/word/2012/wordml" xmlns:w16cex="http://schemas.microsoft.com/office/word/2018/wordml/cex" xmlns:w16cid="http://schemas.microsoft.com/office/word/2016/wordml/cid" xmlns:w16="http://schemas.microsoft.com/office/word/2018/wordml" xmlns:w16sdtdh="http://schemas.microsoft.com/office/word/2020/wordml/sdtdatahash" xmlns:w16se="http://schemas.microsoft.com/office/word/2015/wordml/symex" xmlns:wpg="http://schemas.microsoft.com/office/word/2010/wordprocessingGroup" xmlns:wpi="http://schemas.microsoft.com/office/word/2010/wordprocessingInk" xmlns:wne="http://schemas.microsoft.com/office/word/2006/wordml" xmlns:wps="http://schemas.microsoft.com/office/word/2010/wordprocessingShape" mc:Ignorable="w14 w15 w16se w16cid w16 w16cex w16sdtdh wp14">
   <w:p>
     <w:pPr>
       <w:pStyle w:val="Footer"/>
@@ -1081,7 +1079,7 @@
 </file>
 
 <file path=word/footnotes.xml><?xml version="1.0" encoding="utf-8"?>
-<w:footnotes xmlns:wpc="http://schemas.microsoft.com/office/word/2010/wordprocessingCanvas" xmlns:mc="http://schemas.openxmlformats.org/markup-compatibility/2006" xmlns:o="urn:schemas-microsoft-com:office:office" xmlns:r="http://schemas.openxmlformats.org/officeDocument/2006/relationships" xmlns:m="http://schemas.openxmlformats.org/officeDocument/2006/math" xmlns:v="urn:schemas-microsoft-com:vml" xmlns:wp14="http://schemas.microsoft.com/office/word/2010/wordprocessingDrawing" xmlns:wp="http://schemas.openxmlformats.org/drawingml/2006/wordprocessingDrawing" xmlns:w10="urn:schemas-microsoft-com:office:word" xmlns:w="http://schemas.openxmlformats.org/wordprocessingml/2006/main" xmlns:w14="http://schemas.microsoft.com/office/word/2010/wordml" xmlns:w15="http://schemas.microsoft.com/office/word/2012/wordml" xmlns:wpg="http://schemas.microsoft.com/office/word/2010/wordprocessingGroup" xmlns:wpi="http://schemas.microsoft.com/office/word/2010/wordprocessingInk" xmlns:wne="http://schemas.microsoft.com/office/word/2006/wordml" xmlns:wps="http://schemas.microsoft.com/office/word/2010/wordprocessingShape" mc:Ignorable="w14 w15 wp14">
+<w:footnotes xmlns:wpc="http://schemas.microsoft.com/office/word/2010/wordprocessingCanvas" xmlns:cx="http://schemas.microsoft.com/office/drawing/2014/chartex" xmlns:cx1="http://schemas.microsoft.com/office/drawing/2015/9/8/chartex" xmlns:cx2="http://schemas.microsoft.com/office/drawing/2015/10/21/chartex" xmlns:cx3="http://schemas.microsoft.com/office/drawing/2016/5/9/chartex" xmlns:cx4="http://schemas.microsoft.com/office/drawing/2016/5/10/chartex" xmlns:cx5="http://schemas.microsoft.com/office/drawing/2016/5/11/chartex" xmlns:cx6="http://schemas.microsoft.com/office/drawing/2016/5/12/chartex" xmlns:cx7="http://schemas.microsoft.com/office/drawing/2016/5/13/chartex" xmlns:cx8="http://schemas.microsoft.com/office/drawing/2016/5/14/chartex" xmlns:mc="http://schemas.openxmlformats.org/markup-compatibility/2006" xmlns:aink="http://schemas.microsoft.com/office/drawing/2016/ink" xmlns:am3d="http://schemas.microsoft.com/office/drawing/2017/model3d" xmlns:o="urn:schemas-microsoft-com:office:office" xmlns:oel="http://schemas.microsoft.com/office/2019/extlst" xmlns:r="http://schemas.openxmlformats.org/officeDocument/2006/relationships" xmlns:m="http://schemas.openxmlformats.org/officeDocument/2006/math" xmlns:v="urn:schemas-microsoft-com:vml" xmlns:wp14="http://schemas.microsoft.com/office/word/2010/wordprocessingDrawing" xmlns:wp="http://schemas.openxmlformats.org/drawingml/2006/wordprocessingDrawing" xmlns:w10="urn:schemas-microsoft-com:office:word" xmlns:w="http://schemas.openxmlformats.org/wordprocessingml/2006/main" xmlns:w14="http://schemas.microsoft.com/office/word/2010/wordml" xmlns:w15="http://schemas.microsoft.com/office/word/2012/wordml" xmlns:w16cex="http://schemas.microsoft.com/office/word/2018/wordml/cex" xmlns:w16cid="http://schemas.microsoft.com/office/word/2016/wordml/cid" xmlns:w16="http://schemas.microsoft.com/office/word/2018/wordml" xmlns:w16sdtdh="http://schemas.microsoft.com/office/word/2020/wordml/sdtdatahash" xmlns:w16se="http://schemas.microsoft.com/office/word/2015/wordml/symex" xmlns:wpg="http://schemas.microsoft.com/office/word/2010/wordprocessingGroup" xmlns:wpi="http://schemas.microsoft.com/office/word/2010/wordprocessingInk" xmlns:wne="http://schemas.microsoft.com/office/word/2006/wordml" xmlns:wps="http://schemas.microsoft.com/office/word/2010/wordprocessingShape" mc:Ignorable="w14 w15 w16se w16cid w16 w16cex w16sdtdh wp14">
   <w:footnote w:type="separator" w:id="-1">
     <w:p>
       <w:pPr>
@@ -1106,7 +1104,7 @@
 </file>
 
 <file path=word/header1.xml><?xml version="1.0" encoding="utf-8"?>
-<w:hdr xmlns:wpc="http://schemas.microsoft.com/office/word/2010/wordprocessingCanvas" xmlns:mc="http://schemas.openxmlformats.org/markup-compatibility/2006" xmlns:o="urn:schemas-microsoft-com:office:office" xmlns:r="http://schemas.openxmlformats.org/officeDocument/2006/relationships" xmlns:m="http://schemas.openxmlformats.org/officeDocument/2006/math" xmlns:v="urn:schemas-microsoft-com:vml" xmlns:wp14="http://schemas.microsoft.com/office/word/2010/wordprocessingDrawing" xmlns:wp="http://schemas.openxmlformats.org/drawingml/2006/wordprocessingDrawing" xmlns:w10="urn:schemas-microsoft-com:office:word" xmlns:w="http://schemas.openxmlformats.org/wordprocessingml/2006/main" xmlns:w14="http://schemas.microsoft.com/office/word/2010/wordml" xmlns:w15="http://schemas.microsoft.com/office/word/2012/wordml" xmlns:wpg="http://schemas.microsoft.com/office/word/2010/wordprocessingGroup" xmlns:wpi="http://schemas.microsoft.com/office/word/2010/wordprocessingInk" xmlns:wne="http://schemas.microsoft.com/office/word/2006/wordml" xmlns:wps="http://schemas.microsoft.com/office/word/2010/wordprocessingShape" mc:Ignorable="w14 w15 wp14">
+<w:hdr xmlns:wpc="http://schemas.microsoft.com/office/word/2010/wordprocessingCanvas" xmlns:cx="http://schemas.microsoft.com/office/drawing/2014/chartex" xmlns:cx1="http://schemas.microsoft.com/office/drawing/2015/9/8/chartex" xmlns:cx2="http://schemas.microsoft.com/office/drawing/2015/10/21/chartex" xmlns:cx3="http://schemas.microsoft.com/office/drawing/2016/5/9/chartex" xmlns:cx4="http://schemas.microsoft.com/office/drawing/2016/5/10/chartex" xmlns:cx5="http://schemas.microsoft.com/office/drawing/2016/5/11/chartex" xmlns:cx6="http://schemas.microsoft.com/office/drawing/2016/5/12/chartex" xmlns:cx7="http://schemas.microsoft.com/office/drawing/2016/5/13/chartex" xmlns:cx8="http://schemas.microsoft.com/office/drawing/2016/5/14/chartex" xmlns:mc="http://schemas.openxmlformats.org/markup-compatibility/2006" xmlns:aink="http://schemas.microsoft.com/office/drawing/2016/ink" xmlns:am3d="http://schemas.microsoft.com/office/drawing/2017/model3d" xmlns:o="urn:schemas-microsoft-com:office:office" xmlns:oel="http://schemas.microsoft.com/office/2019/extlst" xmlns:r="http://schemas.openxmlformats.org/officeDocument/2006/relationships" xmlns:m="http://schemas.openxmlformats.org/officeDocument/2006/math" xmlns:v="urn:schemas-microsoft-com:vml" xmlns:wp14="http://schemas.microsoft.com/office/word/2010/wordprocessingDrawing" xmlns:wp="http://schemas.openxmlformats.org/drawingml/2006/wordprocessingDrawing" xmlns:w10="urn:schemas-microsoft-com:office:word" xmlns:w="http://schemas.openxmlformats.org/wordprocessingml/2006/main" xmlns:w14="http://schemas.microsoft.com/office/word/2010/wordml" xmlns:w15="http://schemas.microsoft.com/office/word/2012/wordml" xmlns:w16cex="http://schemas.microsoft.com/office/word/2018/wordml/cex" xmlns:w16cid="http://schemas.microsoft.com/office/word/2016/wordml/cid" xmlns:w16="http://schemas.microsoft.com/office/word/2018/wordml" xmlns:w16sdtdh="http://schemas.microsoft.com/office/word/2020/wordml/sdtdatahash" xmlns:w16se="http://schemas.microsoft.com/office/word/2015/wordml/symex" xmlns:wpg="http://schemas.microsoft.com/office/word/2010/wordprocessingGroup" xmlns:wpi="http://schemas.microsoft.com/office/word/2010/wordprocessingInk" xmlns:wne="http://schemas.microsoft.com/office/word/2006/wordml" xmlns:wps="http://schemas.microsoft.com/office/word/2010/wordprocessingShape" mc:Ignorable="w14 w15 w16se w16cid w16 w16cex w16sdtdh wp14">
   <w:p>
     <w:pPr>
       <w:pStyle w:val="Header"/>
@@ -1116,7 +1114,7 @@
 </file>
 
 <file path=word/header2.xml><?xml version="1.0" encoding="utf-8"?>
-<w:hdr xmlns:wpc="http://schemas.microsoft.com/office/word/2010/wordprocessingCanvas" xmlns:mc="http://schemas.openxmlformats.org/markup-compatibility/2006" xmlns:o="urn:schemas-microsoft-com:office:office" xmlns:r="http://schemas.openxmlformats.org/officeDocument/2006/relationships" xmlns:m="http://schemas.openxmlformats.org/officeDocument/2006/math" xmlns:v="urn:schemas-microsoft-com:vml" xmlns:wp14="http://schemas.microsoft.com/office/word/2010/wordprocessingDrawing" xmlns:wp="http://schemas.openxmlformats.org/drawingml/2006/wordprocessingDrawing" xmlns:w10="urn:schemas-microsoft-com:office:word" xmlns:w="http://schemas.openxmlformats.org/wordprocessingml/2006/main" xmlns:w14="http://schemas.microsoft.com/office/word/2010/wordml" xmlns:w15="http://schemas.microsoft.com/office/word/2012/wordml" xmlns:wpg="http://schemas.microsoft.com/office/word/2010/wordprocessingGroup" xmlns:wpi="http://schemas.microsoft.com/office/word/2010/wordprocessingInk" xmlns:wne="http://schemas.microsoft.com/office/word/2006/wordml" xmlns:wps="http://schemas.microsoft.com/office/word/2010/wordprocessingShape" mc:Ignorable="w14 w15 wp14">
+<w:hdr xmlns:wpc="http://schemas.microsoft.com/office/word/2010/wordprocessingCanvas" xmlns:cx="http://schemas.microsoft.com/office/drawing/2014/chartex" xmlns:cx1="http://schemas.microsoft.com/office/drawing/2015/9/8/chartex" xmlns:cx2="http://schemas.microsoft.com/office/drawing/2015/10/21/chartex" xmlns:cx3="http://schemas.microsoft.com/office/drawing/2016/5/9/chartex" xmlns:cx4="http://schemas.microsoft.com/office/drawing/2016/5/10/chartex" xmlns:cx5="http://schemas.microsoft.com/office/drawing/2016/5/11/chartex" xmlns:cx6="http://schemas.microsoft.com/office/drawing/2016/5/12/chartex" xmlns:cx7="http://schemas.microsoft.com/office/drawing/2016/5/13/chartex" xmlns:cx8="http://schemas.microsoft.com/office/drawing/2016/5/14/chartex" xmlns:mc="http://schemas.openxmlformats.org/markup-compatibility/2006" xmlns:aink="http://schemas.microsoft.com/office/drawing/2016/ink" xmlns:am3d="http://schemas.microsoft.com/office/drawing/2017/model3d" xmlns:o="urn:schemas-microsoft-com:office:office" xmlns:oel="http://schemas.microsoft.com/office/2019/extlst" xmlns:r="http://schemas.openxmlformats.org/officeDocument/2006/relationships" xmlns:m="http://schemas.openxmlformats.org/officeDocument/2006/math" xmlns:v="urn:schemas-microsoft-com:vml" xmlns:wp14="http://schemas.microsoft.com/office/word/2010/wordprocessingDrawing" xmlns:wp="http://schemas.openxmlformats.org/drawingml/2006/wordprocessingDrawing" xmlns:w10="urn:schemas-microsoft-com:office:word" xmlns:w="http://schemas.openxmlformats.org/wordprocessingml/2006/main" xmlns:w14="http://schemas.microsoft.com/office/word/2010/wordml" xmlns:w15="http://schemas.microsoft.com/office/word/2012/wordml" xmlns:w16cex="http://schemas.microsoft.com/office/word/2018/wordml/cex" xmlns:w16cid="http://schemas.microsoft.com/office/word/2016/wordml/cid" xmlns:w16="http://schemas.microsoft.com/office/word/2018/wordml" xmlns:w16sdtdh="http://schemas.microsoft.com/office/word/2020/wordml/sdtdatahash" xmlns:w16se="http://schemas.microsoft.com/office/word/2015/wordml/symex" xmlns:wpg="http://schemas.microsoft.com/office/word/2010/wordprocessingGroup" xmlns:wpi="http://schemas.microsoft.com/office/word/2010/wordprocessingInk" xmlns:wne="http://schemas.microsoft.com/office/word/2006/wordml" xmlns:wps="http://schemas.microsoft.com/office/word/2010/wordprocessingShape" mc:Ignorable="w14 w15 w16se w16cid w16 w16cex w16sdtdh wp14">
   <w:p>
     <w:pPr>
       <w:pStyle w:val="Header"/>
@@ -1126,7 +1124,7 @@
 </file>
 
 <file path=word/header3.xml><?xml version="1.0" encoding="utf-8"?>
-<w:hdr xmlns:wpc="http://schemas.microsoft.com/office/word/2010/wordprocessingCanvas" xmlns:mc="http://schemas.openxmlformats.org/markup-compatibility/2006" xmlns:o="urn:schemas-microsoft-com:office:office" xmlns:r="http://schemas.openxmlformats.org/officeDocument/2006/relationships" xmlns:m="http://schemas.openxmlformats.org/officeDocument/2006/math" xmlns:v="urn:schemas-microsoft-com:vml" xmlns:wp14="http://schemas.microsoft.com/office/word/2010/wordprocessingDrawing" xmlns:wp="http://schemas.openxmlformats.org/drawingml/2006/wordprocessingDrawing" xmlns:w10="urn:schemas-microsoft-com:office:word" xmlns:w="http://schemas.openxmlformats.org/wordprocessingml/2006/main" xmlns:w14="http://schemas.microsoft.com/office/word/2010/wordml" xmlns:w15="http://schemas.microsoft.com/office/word/2012/wordml" xmlns:wpg="http://schemas.microsoft.com/office/word/2010/wordprocessingGroup" xmlns:wpi="http://schemas.microsoft.com/office/word/2010/wordprocessingInk" xmlns:wne="http://schemas.microsoft.com/office/word/2006/wordml" xmlns:wps="http://schemas.microsoft.com/office/word/2010/wordprocessingShape" mc:Ignorable="w14 w15 wp14">
+<w:hdr xmlns:wpc="http://schemas.microsoft.com/office/word/2010/wordprocessingCanvas" xmlns:cx="http://schemas.microsoft.com/office/drawing/2014/chartex" xmlns:cx1="http://schemas.microsoft.com/office/drawing/2015/9/8/chartex" xmlns:cx2="http://schemas.microsoft.com/office/drawing/2015/10/21/chartex" xmlns:cx3="http://schemas.microsoft.com/office/drawing/2016/5/9/chartex" xmlns:cx4="http://schemas.microsoft.com/office/drawing/2016/5/10/chartex" xmlns:cx5="http://schemas.microsoft.com/office/drawing/2016/5/11/chartex" xmlns:cx6="http://schemas.microsoft.com/office/drawing/2016/5/12/chartex" xmlns:cx7="http://schemas.microsoft.com/office/drawing/2016/5/13/chartex" xmlns:cx8="http://schemas.microsoft.com/office/drawing/2016/5/14/chartex" xmlns:mc="http://schemas.openxmlformats.org/markup-compatibility/2006" xmlns:aink="http://schemas.microsoft.com/office/drawing/2016/ink" xmlns:am3d="http://schemas.microsoft.com/office/drawing/2017/model3d" xmlns:o="urn:schemas-microsoft-com:office:office" xmlns:oel="http://schemas.microsoft.com/office/2019/extlst" xmlns:r="http://schemas.openxmlformats.org/officeDocument/2006/relationships" xmlns:m="http://schemas.openxmlformats.org/officeDocument/2006/math" xmlns:v="urn:schemas-microsoft-com:vml" xmlns:wp14="http://schemas.microsoft.com/office/word/2010/wordprocessingDrawing" xmlns:wp="http://schemas.openxmlformats.org/drawingml/2006/wordprocessingDrawing" xmlns:w10="urn:schemas-microsoft-com:office:word" xmlns:w="http://schemas.openxmlformats.org/wordprocessingml/2006/main" xmlns:w14="http://schemas.microsoft.com/office/word/2010/wordml" xmlns:w15="http://schemas.microsoft.com/office/word/2012/wordml" xmlns:w16cex="http://schemas.microsoft.com/office/word/2018/wordml/cex" xmlns:w16cid="http://schemas.microsoft.com/office/word/2016/wordml/cid" xmlns:w16="http://schemas.microsoft.com/office/word/2018/wordml" xmlns:w16sdtdh="http://schemas.microsoft.com/office/word/2020/wordml/sdtdatahash" xmlns:w16se="http://schemas.microsoft.com/office/word/2015/wordml/symex" xmlns:wpg="http://schemas.microsoft.com/office/word/2010/wordprocessingGroup" xmlns:wpi="http://schemas.microsoft.com/office/word/2010/wordprocessingInk" xmlns:wne="http://schemas.microsoft.com/office/word/2006/wordml" xmlns:wps="http://schemas.microsoft.com/office/word/2010/wordprocessingShape" mc:Ignorable="w14 w15 w16se w16cid w16 w16cex w16sdtdh wp14">
   <w:p>
     <w:pPr>
       <w:pStyle w:val="Header"/>
@@ -1136,7 +1134,7 @@
 </file>
 
 <file path=word/numbering.xml><?xml version="1.0" encoding="utf-8"?>
-<w:numbering xmlns:wpc="http://schemas.microsoft.com/office/word/2010/wordprocessingCanvas" xmlns:mc="http://schemas.openxmlformats.org/markup-compatibility/2006" xmlns:o="urn:schemas-microsoft-com:office:office" xmlns:r="http://schemas.openxmlformats.org/officeDocument/2006/relationships" xmlns:m="http://schemas.openxmlformats.org/officeDocument/2006/math" xmlns:v="urn:schemas-microsoft-com:vml" xmlns:wp14="http://schemas.microsoft.com/office/word/2010/wordprocessingDrawing" xmlns:wp="http://schemas.openxmlformats.org/drawingml/2006/wordprocessingDrawing" xmlns:w10="urn:schemas-microsoft-com:office:word" xmlns:w="http://schemas.openxmlformats.org/wordprocessingml/2006/main" xmlns:w14="http://schemas.microsoft.com/office/word/2010/wordml" xmlns:w15="http://schemas.microsoft.com/office/word/2012/wordml" xmlns:wpg="http://schemas.microsoft.com/office/word/2010/wordprocessingGroup" xmlns:wpi="http://schemas.microsoft.com/office/word/2010/wordprocessingInk" xmlns:wne="http://schemas.microsoft.com/office/word/2006/wordml" xmlns:wps="http://schemas.microsoft.com/office/word/2010/wordprocessingShape" mc:Ignorable="w14 w15 wp14">
+<w:numbering xmlns:wpc="http://schemas.microsoft.com/office/word/2010/wordprocessingCanvas" xmlns:cx="http://schemas.microsoft.com/office/drawing/2014/chartex" xmlns:cx1="http://schemas.microsoft.com/office/drawing/2015/9/8/chartex" xmlns:cx2="http://schemas.microsoft.com/office/drawing/2015/10/21/chartex" xmlns:cx3="http://schemas.microsoft.com/office/drawing/2016/5/9/chartex" xmlns:cx4="http://schemas.microsoft.com/office/drawing/2016/5/10/chartex" xmlns:cx5="http://schemas.microsoft.com/office/drawing/2016/5/11/chartex" xmlns:cx6="http://schemas.microsoft.com/office/drawing/2016/5/12/chartex" xmlns:cx7="http://schemas.microsoft.com/office/drawing/2016/5/13/chartex" xmlns:cx8="http://schemas.microsoft.com/office/drawing/2016/5/14/chartex" xmlns:mc="http://schemas.openxmlformats.org/markup-compatibility/2006" xmlns:aink="http://schemas.microsoft.com/office/drawing/2016/ink" xmlns:am3d="http://schemas.microsoft.com/office/drawing/2017/model3d" xmlns:o="urn:schemas-microsoft-com:office:office" xmlns:oel="http://schemas.microsoft.com/office/2019/extlst" xmlns:r="http://schemas.openxmlformats.org/officeDocument/2006/relationships" xmlns:m="http://schemas.openxmlformats.org/officeDocument/2006/math" xmlns:v="urn:schemas-microsoft-com:vml" xmlns:wp14="http://schemas.microsoft.com/office/word/2010/wordprocessingDrawing" xmlns:wp="http://schemas.openxmlformats.org/drawingml/2006/wordprocessingDrawing" xmlns:w10="urn:schemas-microsoft-com:office:word" xmlns:w="http://schemas.openxmlformats.org/wordprocessingml/2006/main" xmlns:w14="http://schemas.microsoft.com/office/word/2010/wordml" xmlns:w15="http://schemas.microsoft.com/office/word/2012/wordml" xmlns:w16cex="http://schemas.microsoft.com/office/word/2018/wordml/cex" xmlns:w16cid="http://schemas.microsoft.com/office/word/2016/wordml/cid" xmlns:w16="http://schemas.microsoft.com/office/word/2018/wordml" xmlns:w16sdtdh="http://schemas.microsoft.com/office/word/2020/wordml/sdtdatahash" xmlns:w16se="http://schemas.microsoft.com/office/word/2015/wordml/symex" xmlns:wpg="http://schemas.microsoft.com/office/word/2010/wordprocessingGroup" xmlns:wpi="http://schemas.microsoft.com/office/word/2010/wordprocessingInk" xmlns:wne="http://schemas.microsoft.com/office/word/2006/wordml" xmlns:wps="http://schemas.microsoft.com/office/word/2010/wordprocessingShape" mc:Ignorable="w14 w15 w16se w16cid w16 w16cex w16sdtdh wp14">
   <w:abstractNum w:abstractNumId="0" w15:restartNumberingAfterBreak="0">
     <w:nsid w:val="0D8843EB"/>
     <w:multiLevelType w:val="hybridMultilevel"/>
@@ -1150,7 +1148,7 @@
         <w:ind w:left="720" w:hanging="360"/>
       </w:pPr>
     </w:lvl>
-    <w:lvl w:ilvl="1" w:tplc="04090019" w:tentative="1">
+    <w:lvl w:ilvl="1" w:tplc="04090019">
       <w:start w:val="1"/>
       <w:numFmt w:val="lowerLetter"/>
       <w:lvlText w:val="%2."/>
@@ -1309,17 +1307,17 @@
       </w:pPr>
     </w:lvl>
   </w:abstractNum>
-  <w:num w:numId="1">
+  <w:num w:numId="1" w16cid:durableId="2098087031">
     <w:abstractNumId w:val="1"/>
   </w:num>
-  <w:num w:numId="2">
+  <w:num w:numId="2" w16cid:durableId="95831829">
     <w:abstractNumId w:val="0"/>
   </w:num>
 </w:numbering>
 </file>
 
 <file path=word/styles.xml><?xml version="1.0" encoding="utf-8"?>
-<w:styles xmlns:mc="http://schemas.openxmlformats.org/markup-compatibility/2006" xmlns:r="http://schemas.openxmlformats.org/officeDocument/2006/relationships" xmlns:w="http://schemas.openxmlformats.org/wordprocessingml/2006/main" xmlns:w14="http://schemas.microsoft.com/office/word/2010/wordml" xmlns:w15="http://schemas.microsoft.com/office/word/2012/wordml" mc:Ignorable="w14 w15">
+<w:styles xmlns:mc="http://schemas.openxmlformats.org/markup-compatibility/2006" xmlns:r="http://schemas.openxmlformats.org/officeDocument/2006/relationships" xmlns:w="http://schemas.openxmlformats.org/wordprocessingml/2006/main" xmlns:w14="http://schemas.microsoft.com/office/word/2010/wordml" xmlns:w15="http://schemas.microsoft.com/office/word/2012/wordml" xmlns:w16cex="http://schemas.microsoft.com/office/word/2018/wordml/cex" xmlns:w16cid="http://schemas.microsoft.com/office/word/2016/wordml/cid" xmlns:w16="http://schemas.microsoft.com/office/word/2018/wordml" xmlns:w16sdtdh="http://schemas.microsoft.com/office/word/2020/wordml/sdtdatahash" xmlns:w16se="http://schemas.microsoft.com/office/word/2015/wordml/symex" mc:Ignorable="w14 w15 w16se w16cid w16 w16cex w16sdtdh">
   <w:docDefaults>
     <w:rPrDefault>
       <w:rPr>
@@ -1335,7 +1333,7 @@
       </w:pPr>
     </w:pPrDefault>
   </w:docDefaults>
-  <w:latentStyles w:defLockedState="0" w:defUIPriority="99" w:defSemiHidden="0" w:defUnhideWhenUsed="0" w:defQFormat="0" w:count="371">
+  <w:latentStyles w:defLockedState="0" w:defUIPriority="99" w:defSemiHidden="0" w:defUnhideWhenUsed="0" w:defQFormat="0" w:count="376">
     <w:lsdException w:name="Normal" w:uiPriority="0" w:qFormat="1"/>
     <w:lsdException w:name="heading 1" w:uiPriority="9" w:qFormat="1"/>
     <w:lsdException w:name="heading 2" w:semiHidden="1" w:uiPriority="9" w:unhideWhenUsed="1" w:qFormat="1"/>
@@ -1707,6 +1705,11 @@
     <w:lsdException w:name="List Table 5 Dark Accent 6" w:uiPriority="50"/>
     <w:lsdException w:name="List Table 6 Colorful Accent 6" w:uiPriority="51"/>
     <w:lsdException w:name="List Table 7 Colorful Accent 6" w:uiPriority="52"/>
+    <w:lsdException w:name="Mention" w:semiHidden="1" w:unhideWhenUsed="1"/>
+    <w:lsdException w:name="Smart Hyperlink" w:semiHidden="1" w:unhideWhenUsed="1"/>
+    <w:lsdException w:name="Hashtag" w:semiHidden="1" w:unhideWhenUsed="1"/>
+    <w:lsdException w:name="Unresolved Mention" w:semiHidden="1" w:unhideWhenUsed="1"/>
+    <w:lsdException w:name="Smart Link" w:semiHidden="1" w:unhideWhenUsed="1"/>
   </w:latentStyles>
   <w:style w:type="paragraph" w:default="1" w:styleId="Normal">
     <w:name w:val="Normal"/>

</xml_diff>